<commit_message>
Carga actualizada y pruebas
</commit_message>
<xml_diff>
--- a/Docs/Observaciones Reto 3.docx
+++ b/Docs/Observaciones Reto 3.docx
@@ -10,10 +10,10 @@
     <w:p>
       <w:r>
         <w:drawing>
-          <wp:inline distT="0" distB="0" distL="0" distR="0" wp14:anchorId="36E131EA" wp14:editId="7844A722">
-            <wp:extent cx="1714739" cy="390580"/>
-            <wp:effectExtent l="0" t="0" r="0" b="9525"/>
-            <wp:docPr id="1" name="Imagen 1"/>
+          <wp:inline distT="0" distB="0" distL="0" distR="0" wp14:anchorId="18029B44" wp14:editId="035413BF">
+            <wp:extent cx="1686160" cy="409632"/>
+            <wp:effectExtent l="0" t="0" r="9525" b="9525"/>
+            <wp:docPr id="2" name="Imagen 2"/>
             <wp:cNvGraphicFramePr>
               <a:graphicFrameLocks xmlns:a="http://schemas.openxmlformats.org/drawingml/2006/main" noChangeAspect="1"/>
             </wp:cNvGraphicFramePr>
@@ -33,7 +33,7 @@
                   <pic:spPr>
                     <a:xfrm>
                       <a:off x="0" y="0"/>
-                      <a:ext cx="1714739" cy="390580"/>
+                      <a:ext cx="1686160" cy="409632"/>
                     </a:xfrm>
                     <a:prstGeom prst="rect">
                       <a:avLst/>

</xml_diff>

<commit_message>
Pruebas en observaciones y correcciones en view
</commit_message>
<xml_diff>
--- a/Docs/Observaciones Reto 3.docx
+++ b/Docs/Observaciones Reto 3.docx
@@ -456,6 +456,9 @@
         </w:drawing>
       </w:r>
       <w:r>
+        <w:rPr>
+          <w:noProof/>
+        </w:rPr>
         <w:drawing>
           <wp:inline distT="0" distB="0" distL="0" distR="0" wp14:anchorId="383632DB" wp14:editId="1249DF37">
             <wp:extent cx="1419423" cy="390580"/>
@@ -493,6 +496,9 @@
         </w:drawing>
       </w:r>
       <w:r>
+        <w:rPr>
+          <w:noProof/>
+        </w:rPr>
         <w:drawing>
           <wp:inline distT="0" distB="0" distL="0" distR="0" wp14:anchorId="3DAE320F" wp14:editId="5EC32BE9">
             <wp:extent cx="1333686" cy="371527"/>
@@ -537,6 +543,9 @@
     </w:p>
     <w:p>
       <w:r>
+        <w:rPr>
+          <w:noProof/>
+        </w:rPr>
         <w:drawing>
           <wp:inline distT="0" distB="0" distL="0" distR="0" wp14:anchorId="302E31B9" wp14:editId="77364BAA">
             <wp:extent cx="1305107" cy="352474"/>
@@ -573,13 +582,199 @@
           </wp:inline>
         </w:drawing>
       </w:r>
+      <w:r>
+        <w:drawing>
+          <wp:inline distT="0" distB="0" distL="0" distR="0" wp14:anchorId="67B99F2C" wp14:editId="571C38B8">
+            <wp:extent cx="1390844" cy="381053"/>
+            <wp:effectExtent l="0" t="0" r="0" b="0"/>
+            <wp:docPr id="14" name="Imagen 14"/>
+            <wp:cNvGraphicFramePr>
+              <a:graphicFrameLocks xmlns:a="http://schemas.openxmlformats.org/drawingml/2006/main" noChangeAspect="1"/>
+            </wp:cNvGraphicFramePr>
+            <a:graphic xmlns:a="http://schemas.openxmlformats.org/drawingml/2006/main">
+              <a:graphicData uri="http://schemas.openxmlformats.org/drawingml/2006/picture">
+                <pic:pic xmlns:pic="http://schemas.openxmlformats.org/drawingml/2006/picture">
+                  <pic:nvPicPr>
+                    <pic:cNvPr id="1" name=""/>
+                    <pic:cNvPicPr/>
+                  </pic:nvPicPr>
+                  <pic:blipFill>
+                    <a:blip r:embed="rId17"/>
+                    <a:stretch>
+                      <a:fillRect/>
+                    </a:stretch>
+                  </pic:blipFill>
+                  <pic:spPr>
+                    <a:xfrm>
+                      <a:off x="0" y="0"/>
+                      <a:ext cx="1390844" cy="381053"/>
+                    </a:xfrm>
+                    <a:prstGeom prst="rect">
+                      <a:avLst/>
+                    </a:prstGeom>
+                  </pic:spPr>
+                </pic:pic>
+              </a:graphicData>
+            </a:graphic>
+          </wp:inline>
+        </w:drawing>
+      </w:r>
+      <w:r>
+        <w:drawing>
+          <wp:inline distT="0" distB="0" distL="0" distR="0" wp14:anchorId="3AC64906" wp14:editId="63EC5174">
+            <wp:extent cx="1286054" cy="371527"/>
+            <wp:effectExtent l="0" t="0" r="0" b="9525"/>
+            <wp:docPr id="17" name="Imagen 17"/>
+            <wp:cNvGraphicFramePr>
+              <a:graphicFrameLocks xmlns:a="http://schemas.openxmlformats.org/drawingml/2006/main" noChangeAspect="1"/>
+            </wp:cNvGraphicFramePr>
+            <a:graphic xmlns:a="http://schemas.openxmlformats.org/drawingml/2006/main">
+              <a:graphicData uri="http://schemas.openxmlformats.org/drawingml/2006/picture">
+                <pic:pic xmlns:pic="http://schemas.openxmlformats.org/drawingml/2006/picture">
+                  <pic:nvPicPr>
+                    <pic:cNvPr id="1" name=""/>
+                    <pic:cNvPicPr/>
+                  </pic:nvPicPr>
+                  <pic:blipFill>
+                    <a:blip r:embed="rId18"/>
+                    <a:stretch>
+                      <a:fillRect/>
+                    </a:stretch>
+                  </pic:blipFill>
+                  <pic:spPr>
+                    <a:xfrm>
+                      <a:off x="0" y="0"/>
+                      <a:ext cx="1286054" cy="371527"/>
+                    </a:xfrm>
+                    <a:prstGeom prst="rect">
+                      <a:avLst/>
+                    </a:prstGeom>
+                  </pic:spPr>
+                </pic:pic>
+              </a:graphicData>
+            </a:graphic>
+          </wp:inline>
+        </w:drawing>
+      </w:r>
     </w:p>
     <w:p>
       <w:r>
         <w:t>Requerimiento 5</w:t>
       </w:r>
     </w:p>
-    <w:p/>
+    <w:p>
+      <w:r>
+        <w:drawing>
+          <wp:inline distT="0" distB="0" distL="0" distR="0" wp14:anchorId="60B2F37C" wp14:editId="4C33BFC7">
+            <wp:extent cx="1505160" cy="371527"/>
+            <wp:effectExtent l="0" t="0" r="0" b="9525"/>
+            <wp:docPr id="15" name="Imagen 15"/>
+            <wp:cNvGraphicFramePr>
+              <a:graphicFrameLocks xmlns:a="http://schemas.openxmlformats.org/drawingml/2006/main" noChangeAspect="1"/>
+            </wp:cNvGraphicFramePr>
+            <a:graphic xmlns:a="http://schemas.openxmlformats.org/drawingml/2006/main">
+              <a:graphicData uri="http://schemas.openxmlformats.org/drawingml/2006/picture">
+                <pic:pic xmlns:pic="http://schemas.openxmlformats.org/drawingml/2006/picture">
+                  <pic:nvPicPr>
+                    <pic:cNvPr id="1" name=""/>
+                    <pic:cNvPicPr/>
+                  </pic:nvPicPr>
+                  <pic:blipFill>
+                    <a:blip r:embed="rId19"/>
+                    <a:stretch>
+                      <a:fillRect/>
+                    </a:stretch>
+                  </pic:blipFill>
+                  <pic:spPr>
+                    <a:xfrm>
+                      <a:off x="0" y="0"/>
+                      <a:ext cx="1505160" cy="371527"/>
+                    </a:xfrm>
+                    <a:prstGeom prst="rect">
+                      <a:avLst/>
+                    </a:prstGeom>
+                  </pic:spPr>
+                </pic:pic>
+              </a:graphicData>
+            </a:graphic>
+          </wp:inline>
+        </w:drawing>
+      </w:r>
+      <w:r>
+        <w:drawing>
+          <wp:inline distT="0" distB="0" distL="0" distR="0" wp14:anchorId="55CAFB4B" wp14:editId="67175990">
+            <wp:extent cx="1562318" cy="371527"/>
+            <wp:effectExtent l="0" t="0" r="0" b="9525"/>
+            <wp:docPr id="16" name="Imagen 16"/>
+            <wp:cNvGraphicFramePr>
+              <a:graphicFrameLocks xmlns:a="http://schemas.openxmlformats.org/drawingml/2006/main" noChangeAspect="1"/>
+            </wp:cNvGraphicFramePr>
+            <a:graphic xmlns:a="http://schemas.openxmlformats.org/drawingml/2006/main">
+              <a:graphicData uri="http://schemas.openxmlformats.org/drawingml/2006/picture">
+                <pic:pic xmlns:pic="http://schemas.openxmlformats.org/drawingml/2006/picture">
+                  <pic:nvPicPr>
+                    <pic:cNvPr id="1" name=""/>
+                    <pic:cNvPicPr/>
+                  </pic:nvPicPr>
+                  <pic:blipFill>
+                    <a:blip r:embed="rId20"/>
+                    <a:stretch>
+                      <a:fillRect/>
+                    </a:stretch>
+                  </pic:blipFill>
+                  <pic:spPr>
+                    <a:xfrm>
+                      <a:off x="0" y="0"/>
+                      <a:ext cx="1562318" cy="371527"/>
+                    </a:xfrm>
+                    <a:prstGeom prst="rect">
+                      <a:avLst/>
+                    </a:prstGeom>
+                  </pic:spPr>
+                </pic:pic>
+              </a:graphicData>
+            </a:graphic>
+          </wp:inline>
+        </w:drawing>
+      </w:r>
+      <w:r>
+        <w:drawing>
+          <wp:inline distT="0" distB="0" distL="0" distR="0" wp14:anchorId="0B67A71E" wp14:editId="2282EEC2">
+            <wp:extent cx="1533739" cy="362001"/>
+            <wp:effectExtent l="0" t="0" r="0" b="0"/>
+            <wp:docPr id="18" name="Imagen 18"/>
+            <wp:cNvGraphicFramePr>
+              <a:graphicFrameLocks xmlns:a="http://schemas.openxmlformats.org/drawingml/2006/main" noChangeAspect="1"/>
+            </wp:cNvGraphicFramePr>
+            <a:graphic xmlns:a="http://schemas.openxmlformats.org/drawingml/2006/main">
+              <a:graphicData uri="http://schemas.openxmlformats.org/drawingml/2006/picture">
+                <pic:pic xmlns:pic="http://schemas.openxmlformats.org/drawingml/2006/picture">
+                  <pic:nvPicPr>
+                    <pic:cNvPr id="1" name=""/>
+                    <pic:cNvPicPr/>
+                  </pic:nvPicPr>
+                  <pic:blipFill>
+                    <a:blip r:embed="rId21"/>
+                    <a:stretch>
+                      <a:fillRect/>
+                    </a:stretch>
+                  </pic:blipFill>
+                  <pic:spPr>
+                    <a:xfrm>
+                      <a:off x="0" y="0"/>
+                      <a:ext cx="1533739" cy="362001"/>
+                    </a:xfrm>
+                    <a:prstGeom prst="rect">
+                      <a:avLst/>
+                    </a:prstGeom>
+                  </pic:spPr>
+                </pic:pic>
+              </a:graphicData>
+            </a:graphic>
+          </wp:inline>
+        </w:drawing>
+      </w:r>
+    </w:p>
     <w:sectPr>
       <w:pgSz w:w="12240" w:h="15840"/>
       <w:pgMar w:top="1417" w:right="1701" w:bottom="1417" w:left="1701" w:header="708" w:footer="708" w:gutter="0"/>

</xml_diff>